<commit_message>
Updated 006 - Footer
</commit_message>
<xml_diff>
--- a/006/attatchments/letter.docx
+++ b/006/attatchments/letter.docx
@@ -7,8 +7,6 @@
         <w:pStyle w:val="Title"/>
         <w:jc w:val="center"/>
       </w:pPr>
-      <w:bookmarkStart w:id="0" w:name="_GoBack"/>
-      <w:bookmarkEnd w:id="0"/>
       <w:r>
         <w:t>Prefect Application</w:t>
       </w:r>
@@ -149,6 +147,8 @@
       <w:r>
         <w:t>Jay Williams</w:t>
       </w:r>
+      <w:bookmarkStart w:id="0" w:name="_GoBack"/>
+      <w:bookmarkEnd w:id="0"/>
     </w:p>
     <w:sectPr>
       <w:footerReference w:type="default" r:id="rId8"/>
@@ -191,62 +191,93 @@
   <w:p>
     <w:pPr>
       <w:pStyle w:val="Footer"/>
-      <w:rPr>
-        <w:sz w:val="22"/>
+      <w:ind w:left="-426"/>
+      <w:rPr>
+        <w:rFonts w:ascii="SFNS Display Thin" w:hAnsi="SFNS Display Thin"/>
+        <w:b/>
+        <w:color w:val="A6A6A6" w:themeColor="background1" w:themeShade="A6"/>
+        <w:sz w:val="26"/>
       </w:rPr>
     </w:pPr>
     <w:r>
       <w:rPr>
-        <w:sz w:val="22"/>
-      </w:rPr>
-      <w:ptab w:relativeTo="indent" w:alignment="left" w:leader="none"/>
-    </w:r>
-    <w:r>
-      <w:rPr>
-        <w:sz w:val="22"/>
+        <w:rFonts w:ascii="SFNS Display Thin" w:hAnsi="SFNS Display Thin"/>
+        <w:b/>
+        <w:color w:val="A6A6A6" w:themeColor="background1" w:themeShade="A6"/>
+        <w:sz w:val="26"/>
       </w:rPr>
       <w:t>Jay Williams 2017</w:t>
     </w:r>
     <w:r>
       <w:rPr>
-        <w:sz w:val="22"/>
-      </w:rPr>
-      <w:ptab w:relativeTo="margin" w:alignment="right" w:leader="none"/>
+        <w:rFonts w:ascii="SFNS Display Thin" w:hAnsi="SFNS Display Thin"/>
+        <w:b/>
+        <w:color w:val="A6A6A6" w:themeColor="background1" w:themeShade="A6"/>
+        <w:sz w:val="26"/>
+      </w:rPr>
+      <w:tab/>
     </w:r>
     <w:r>
       <w:rPr>
-        <w:sz w:val="22"/>
+        <w:rFonts w:ascii="SFNS Display Thin" w:hAnsi="SFNS Display Thin"/>
+        <w:b/>
+        <w:color w:val="A6A6A6" w:themeColor="background1" w:themeShade="A6"/>
+        <w:sz w:val="26"/>
+      </w:rPr>
+      <w:tab/>
+    </w:r>
+    <w:r>
+      <w:rPr>
+        <w:rFonts w:ascii="SFNS Display Thin" w:hAnsi="SFNS Display Thin"/>
+        <w:b/>
+        <w:color w:val="A6A6A6" w:themeColor="background1" w:themeShade="A6"/>
+        <w:sz w:val="26"/>
       </w:rPr>
       <w:t xml:space="preserve">Printed on </w:t>
     </w:r>
     <w:r>
       <w:rPr>
-        <w:sz w:val="22"/>
+        <w:rFonts w:ascii="SFNS Display Thin" w:hAnsi="SFNS Display Thin"/>
+        <w:b/>
+        <w:color w:val="A6A6A6" w:themeColor="background1" w:themeShade="A6"/>
+        <w:sz w:val="26"/>
       </w:rPr>
       <w:fldChar w:fldCharType="begin"/>
     </w:r>
     <w:r>
       <w:rPr>
-        <w:sz w:val="22"/>
+        <w:rFonts w:ascii="SFNS Display Thin" w:hAnsi="SFNS Display Thin"/>
+        <w:b/>
+        <w:color w:val="A6A6A6" w:themeColor="background1" w:themeShade="A6"/>
+        <w:sz w:val="26"/>
       </w:rPr>
       <w:instrText xml:space="preserve"> DATE \@ "dd/MM/yyyy HH:mm:ss" </w:instrText>
     </w:r>
     <w:r>
       <w:rPr>
-        <w:sz w:val="22"/>
+        <w:rFonts w:ascii="SFNS Display Thin" w:hAnsi="SFNS Display Thin"/>
+        <w:b/>
+        <w:color w:val="A6A6A6" w:themeColor="background1" w:themeShade="A6"/>
+        <w:sz w:val="26"/>
       </w:rPr>
       <w:fldChar w:fldCharType="separate"/>
     </w:r>
     <w:r>
       <w:rPr>
+        <w:rFonts w:ascii="SFNS Display Thin" w:hAnsi="SFNS Display Thin"/>
+        <w:b/>
         <w:noProof/>
-        <w:sz w:val="22"/>
-      </w:rPr>
-      <w:t>17/09/2017 18:52:23</w:t>
+        <w:color w:val="A6A6A6" w:themeColor="background1" w:themeShade="A6"/>
+        <w:sz w:val="26"/>
+      </w:rPr>
+      <w:t>17/09/2017 19:02:47</w:t>
     </w:r>
     <w:r>
       <w:rPr>
-        <w:sz w:val="22"/>
+        <w:rFonts w:ascii="SFNS Display Thin" w:hAnsi="SFNS Display Thin"/>
+        <w:b/>
+        <w:color w:val="A6A6A6" w:themeColor="background1" w:themeShade="A6"/>
+        <w:sz w:val="26"/>
       </w:rPr>
       <w:fldChar w:fldCharType="end"/>
     </w:r>
@@ -1969,7 +2000,7 @@
 </file>
 
 <file path=customXml/itemProps1.xml><?xml version="1.0" encoding="utf-8"?>
-<ds:datastoreItem xmlns:ds="http://schemas.openxmlformats.org/officeDocument/2006/customXml" ds:itemID="{2F7CF9EE-0A4C-4246-AE19-E2C6E317887E}">
+<ds:datastoreItem xmlns:ds="http://schemas.openxmlformats.org/officeDocument/2006/customXml" ds:itemID="{9362D83A-4BEC-4B0A-871A-053E4A905387}">
   <ds:schemaRefs>
     <ds:schemaRef ds:uri="http://schemas.openxmlformats.org/officeDocument/2006/bibliography"/>
   </ds:schemaRefs>

</xml_diff>